<commit_message>
just before finals week pt2
</commit_message>
<xml_diff>
--- a/onArduino/audio-research-bc-finals-is-coming.docx
+++ b/onArduino/audio-research-bc-finals-is-coming.docx
@@ -1079,6 +1079,22 @@
       </w:pPr>
       <w:r>
         <w:t xml:space="preserve">Play an MP3 file on the SD card </w:t>
+      </w:r>
+      <w:r>
+        <w:t xml:space="preserve">code (Adafruit_VS1053_Library &gt; examples &gt; </w:t>
+      </w:r>
+      <w:proofErr w:type="spellStart"/>
+      <w:r>
+        <w:t>simple_p</w:t>
+      </w:r>
+      <w:bookmarkStart w:id="1" w:name="_GoBack"/>
+      <w:bookmarkEnd w:id="1"/>
+      <w:r>
+        <w:t>layer.ino</w:t>
+      </w:r>
+      <w:proofErr w:type="spellEnd"/>
+      <w:r>
+        <w:t>)</w:t>
       </w:r>
     </w:p>
     <w:p>
@@ -1512,8 +1528,6 @@
       <w:r>
         <w:t>To see each function and call and what not, it can be found in mt edited “Adafruit_VS1053” files</w:t>
       </w:r>
-      <w:bookmarkStart w:id="1" w:name="_GoBack"/>
-      <w:bookmarkEnd w:id="1"/>
     </w:p>
     <w:p/>
     <w:p>

</xml_diff>